<commit_message>
build project, UI and database
</commit_message>
<xml_diff>
--- a/Web đặt đồ ăn công ty  làm bằng Springboot.docx
+++ b/Web đặt đồ ăn công ty  làm bằng Springboot.docx
@@ -4,54 +4,37 @@
   <w:body>
     <w:p>
       <w:r>
-        <w:t xml:space="preserve">Web </w:t>
-      </w:r>
-      <w:r>
-        <w:t xml:space="preserve">đặt đồ ăn công ty </w:t>
-      </w:r>
-      <w:r>
-        <w:t xml:space="preserve"> làm bằ</w:t>
-      </w:r>
-      <w:r>
-        <w:t>ng Sp</w:t>
-      </w:r>
-      <w:r>
-        <w:t>ri</w:t>
-      </w:r>
-      <w:r>
-        <w:t>ngboot, Thymleaf, MySQL. Làm trê</w:t>
-      </w:r>
-      <w:r>
-        <w:t>n phần mềm Intellij Ulmate</w:t>
+        <w:rPr>
+          <w:b/>
+        </w:rPr>
+        <w:t>Web đặt đồ ăn công ty  làm bằng Springboot, Thymleaf, MySQL. Làm trên phần mềm Intellij Ulmate</w:t>
+      </w:r>
+      <w:r>
+        <w:br/>
+        <w:t>Quản lý :</w:t>
+      </w:r>
+    </w:p>
+    <w:p>
+      <w:r>
+        <w:t>- Quản lý danh sách nhân viên</w:t>
+      </w:r>
+    </w:p>
+    <w:p>
+      <w:r>
+        <w:t>- Tạo tài khoản cho nhân viên truy cập</w:t>
+      </w:r>
+    </w:p>
+    <w:p>
+      <w:r>
+        <w:t>- Quản lý thông tin công ty</w:t>
+      </w:r>
+    </w:p>
+    <w:p>
+      <w:r>
+        <w:t>- Đăng tin tức hoặc thông báo</w:t>
       </w:r>
       <w:bookmarkStart w:id="0" w:name="_GoBack"/>
       <w:bookmarkEnd w:id="0"/>
-      <w:r>
-        <w:br/>
-      </w:r>
-      <w:r>
-        <w:t>Quản lý :</w:t>
-      </w:r>
-    </w:p>
-    <w:p>
-      <w:r>
-        <w:t>- Quản lý danh sách nhân viên</w:t>
-      </w:r>
-    </w:p>
-    <w:p>
-      <w:r>
-        <w:t>- Tạo tài khoản cho nhân viên truy cập</w:t>
-      </w:r>
-    </w:p>
-    <w:p>
-      <w:r>
-        <w:t>- Quản lý thông tin công ty</w:t>
-      </w:r>
-    </w:p>
-    <w:p>
-      <w:r>
-        <w:t>- Đăng tin tức hoặc thông báo</w:t>
-      </w:r>
     </w:p>
     <w:p>
       <w:r>
@@ -154,6 +137,9 @@
         <w:t>- Gửi yêu cầu hoàn trả món ăn đến nhà bếp</w:t>
       </w:r>
       <w:r>
+        <w:rPr>
+          <w:noProof/>
+        </w:rPr>
         <w:drawing>
           <wp:inline distT="0" distB="0" distL="0" distR="0" wp14:anchorId="4A9F47E3" wp14:editId="5B95B0F2">
             <wp:extent cx="5943600" cy="3168015"/>

</xml_diff>